<commit_message>
Updated Files added with better instructions
</commit_message>
<xml_diff>
--- a/labs/Lab01_Sockets/Lab1.docx
+++ b/labs/Lab01_Sockets/Lab1.docx
@@ -1,27 +1,151 @@
 
 <file path=word/document.xml><?xml version="1.0" encoding="utf-8"?>
-<w:document xmlns:wpc="http://schemas.microsoft.com/office/word/2010/wordprocessingCanvas" xmlns:cx="http://schemas.microsoft.com/office/drawing/2014/chartex" xmlns:cx1="http://schemas.microsoft.com/office/drawing/2015/9/8/chartex" xmlns:cx2="http://schemas.microsoft.com/office/drawing/2015/10/21/chartex" xmlns:cx3="http://schemas.microsoft.com/office/drawing/2016/5/9/chartex" xmlns:cx4="http://schemas.microsoft.com/office/drawing/2016/5/10/chartex" xmlns:cx5="http://schemas.microsoft.com/office/drawing/2016/5/11/chartex" xmlns:cx6="http://schemas.microsoft.com/office/drawing/2016/5/12/chartex" xmlns:cx7="http://schemas.microsoft.com/office/drawing/2016/5/13/chartex" xmlns:cx8="http://schemas.microsoft.com/office/drawing/2016/5/14/chartex" xmlns:mc="http://schemas.openxmlformats.org/markup-compatibility/2006" xmlns:aink="http://schemas.microsoft.com/office/drawing/2016/ink" xmlns:am3d="http://schemas.microsoft.com/office/drawing/2017/model3d" xmlns:o="urn:schemas-microsoft-com:office:office" xmlns:oel="http://schemas.microsoft.com/office/2019/extlst" xmlns:r="http://schemas.openxmlformats.org/officeDocument/2006/relationships" xmlns:m="http://schemas.openxmlformats.org/officeDocument/2006/math" xmlns:v="urn:schemas-microsoft-com:vml" xmlns:wp14="http://schemas.microsoft.com/office/word/2010/wordprocessingDrawing" xmlns:wp="http://schemas.openxmlformats.org/drawingml/2006/wordprocessingDrawing" xmlns:w10="urn:schemas-microsoft-com:office:word" xmlns:w="http://schemas.openxmlformats.org/wordprocessingml/2006/main" xmlns:w14="http://schemas.microsoft.com/office/word/2010/wordml" xmlns:w15="http://schemas.microsoft.com/office/word/2012/wordml" xmlns:w16cex="http://schemas.microsoft.com/office/word/2018/wordml/cex" xmlns:w16cid="http://schemas.microsoft.com/office/word/2016/wordml/cid" xmlns:w16="http://schemas.microsoft.com/office/word/2018/wordml" xmlns:w16sdtdh="http://schemas.microsoft.com/office/word/2020/wordml/sdtdatahash" xmlns:w16se="http://schemas.microsoft.com/office/word/2015/wordml/symex" xmlns:wpg="http://schemas.microsoft.com/office/word/2010/wordprocessingGroup" xmlns:wpi="http://schemas.microsoft.com/office/word/2010/wordprocessingInk" xmlns:wne="http://schemas.microsoft.com/office/word/2006/wordml" xmlns:wps="http://schemas.microsoft.com/office/word/2010/wordprocessingShape" mc:Ignorable="w14 w15 w16se w16cid w16 w16cex w16sdtdh wp14">
+<w:document xmlns:wpc="http://schemas.microsoft.com/office/word/2010/wordprocessingCanvas" xmlns:cx="http://schemas.microsoft.com/office/drawing/2014/chartex" xmlns:cx1="http://schemas.microsoft.com/office/drawing/2015/9/8/chartex" xmlns:cx2="http://schemas.microsoft.com/office/drawing/2015/10/21/chartex" xmlns:cx3="http://schemas.microsoft.com/office/drawing/2016/5/9/chartex" xmlns:cx4="http://schemas.microsoft.com/office/drawing/2016/5/10/chartex" xmlns:cx5="http://schemas.microsoft.com/office/drawing/2016/5/11/chartex" xmlns:cx6="http://schemas.microsoft.com/office/drawing/2016/5/12/chartex" xmlns:cx7="http://schemas.microsoft.com/office/drawing/2016/5/13/chartex" xmlns:cx8="http://schemas.microsoft.com/office/drawing/2016/5/14/chartex" xmlns:mc="http://schemas.openxmlformats.org/markup-compatibility/2006" xmlns:aink="http://schemas.microsoft.com/office/drawing/2016/ink" xmlns:am3d="http://schemas.microsoft.com/office/drawing/2017/model3d" xmlns:o="urn:schemas-microsoft-com:office:office" xmlns:r="http://schemas.openxmlformats.org/officeDocument/2006/relationships" xmlns:m="http://schemas.openxmlformats.org/officeDocument/2006/math" xmlns:v="urn:schemas-microsoft-com:vml" xmlns:wp14="http://schemas.microsoft.com/office/word/2010/wordprocessingDrawing" xmlns:wp="http://schemas.openxmlformats.org/drawingml/2006/wordprocessingDrawing" xmlns:w10="urn:schemas-microsoft-com:office:word" xmlns:w="http://schemas.openxmlformats.org/wordprocessingml/2006/main" xmlns:w14="http://schemas.microsoft.com/office/word/2010/wordml" xmlns:w15="http://schemas.microsoft.com/office/word/2012/wordml" xmlns:w16cex="http://schemas.microsoft.com/office/word/2018/wordml/cex" xmlns:w16cid="http://schemas.microsoft.com/office/word/2016/wordml/cid" xmlns:w16="http://schemas.microsoft.com/office/word/2018/wordml" xmlns:w16sdtdh="http://schemas.microsoft.com/office/word/2020/wordml/sdtdatahash" xmlns:w16se="http://schemas.microsoft.com/office/word/2015/wordml/symex" xmlns:wpg="http://schemas.microsoft.com/office/word/2010/wordprocessingGroup" xmlns:wpi="http://schemas.microsoft.com/office/word/2010/wordprocessingInk" xmlns:wne="http://schemas.microsoft.com/office/word/2006/wordml" xmlns:wps="http://schemas.microsoft.com/office/word/2010/wordprocessingShape" mc:Ignorable="w14 w15 w16se w16cid w16 w16cex w16sdtdh wp14">
   <w:body>
     <w:p>
-      <w:r>
+      <w:pPr>
+        <w:rPr>
+          <w:b/>
+        </w:rPr>
+      </w:pPr>
+      <w:r>
+        <w:rPr>
+          <w:b/>
+        </w:rPr>
         <w:t xml:space="preserve">Name: </w:t>
       </w:r>
     </w:p>
     <w:p>
-      <w:r>
+      <w:pPr>
+        <w:rPr>
+          <w:b/>
+        </w:rPr>
+      </w:pPr>
+      <w:r>
+        <w:rPr>
+          <w:b/>
+        </w:rPr>
         <w:t>Pitt ID:</w:t>
       </w:r>
     </w:p>
     <w:p/>
     <w:p>
       <w:r>
+        <w:t>-------------------------------------------------------------------------------------------------------------------------------</w:t>
+      </w:r>
+    </w:p>
+    <w:p>
+      <w:pPr>
+        <w:rPr>
+          <w:b/>
+          <w:bCs/>
+        </w:rPr>
+      </w:pPr>
+      <w:r>
+        <w:rPr>
+          <w:b/>
+          <w:bCs/>
+        </w:rPr>
+        <w:t>CreateSlice.ipynb</w:t>
+      </w:r>
+    </w:p>
+    <w:p>
+      <w:pPr>
+        <w:rPr>
+          <w:b/>
+          <w:bCs/>
+        </w:rPr>
+      </w:pPr>
+      <w:r>
+        <w:rPr>
+          <w:b/>
+          <w:bCs/>
+        </w:rPr>
+        <w:t>1.1.1</w:t>
+      </w:r>
+    </w:p>
+    <w:p>
+      <w:r>
+        <w:t>Fabric Client IP address:</w:t>
+      </w:r>
+    </w:p>
+    <w:p>
+      <w:r>
+        <w:t>Fabric Client Interface name:</w:t>
+      </w:r>
+    </w:p>
+    <w:p>
+      <w:r>
+        <w:t>Fabric Server IP address:</w:t>
+      </w:r>
+    </w:p>
+    <w:p>
+      <w:r>
+        <w:t>Fabric Server Interface name:</w:t>
+      </w:r>
+    </w:p>
+    <w:p/>
+    <w:p/>
+    <w:p>
+      <w:pPr>
+        <w:rPr>
+          <w:b/>
+          <w:bCs/>
+        </w:rPr>
+      </w:pPr>
+      <w:r>
+        <w:rPr>
+          <w:b/>
+          <w:bCs/>
+        </w:rPr>
+        <w:t>SocketLab.ipynb</w:t>
+      </w:r>
+    </w:p>
+    <w:p>
+      <w:pPr>
+        <w:rPr>
+          <w:b/>
+          <w:bCs/>
+        </w:rPr>
+      </w:pPr>
+      <w:r>
+        <w:rPr>
+          <w:b/>
+          <w:bCs/>
+        </w:rPr>
+        <w:t>Retrieve Slice</w:t>
+      </w:r>
+    </w:p>
+    <w:p>
+      <w:pPr>
+        <w:rPr>
+          <w:b/>
+          <w:bCs/>
+        </w:rPr>
+      </w:pPr>
+      <w:r>
+        <w:rPr>
+          <w:b/>
+          <w:bCs/>
+        </w:rPr>
+        <w:t>1.1.2</w:t>
+      </w:r>
+    </w:p>
+    <w:p>
+      <w:r>
         <w:t xml:space="preserve">Fabric </w:t>
       </w:r>
       <w:r>
         <w:t>Client</w:t>
       </w:r>
       <w:r>
-        <w:t xml:space="preserve"> Site: </w:t>
+        <w:t xml:space="preserve"> Site</w:t>
+      </w:r>
+      <w:r>
+        <w:t xml:space="preserve"> Name</w:t>
+      </w:r>
+      <w:r>
+        <w:t xml:space="preserve">: </w:t>
       </w:r>
     </w:p>
     <w:p>
@@ -32,10 +156,32 @@
         <w:t>Server</w:t>
       </w:r>
       <w:r>
-        <w:t xml:space="preserve"> Site:</w:t>
-      </w:r>
-    </w:p>
-    <w:p/>
+        <w:t xml:space="preserve"> Site</w:t>
+      </w:r>
+      <w:r>
+        <w:t xml:space="preserve"> Name</w:t>
+      </w:r>
+      <w:r>
+        <w:t>:</w:t>
+      </w:r>
+    </w:p>
+    <w:p/>
+    <w:p/>
+    <w:p>
+      <w:pPr>
+        <w:rPr>
+          <w:b/>
+          <w:bCs/>
+        </w:rPr>
+      </w:pPr>
+      <w:r>
+        <w:rPr>
+          <w:b/>
+          <w:bCs/>
+        </w:rPr>
+        <w:t>1.1.3</w:t>
+      </w:r>
+    </w:p>
     <w:p>
       <w:r>
         <w:t xml:space="preserve">Fabric </w:t>
@@ -70,37 +216,49 @@
         <w:t>Coordinates:</w:t>
       </w:r>
     </w:p>
-    <w:p>
-      <w:r>
-        <w:t>Distance Between Sites (in miles or km):</w:t>
-      </w:r>
-    </w:p>
-    <w:p/>
-    <w:p>
-      <w:r>
-        <w:t xml:space="preserve">Fabric </w:t>
-      </w:r>
-      <w:r>
-        <w:t>Client</w:t>
-      </w:r>
-      <w:r>
-        <w:t xml:space="preserve"> IP address:</w:t>
-      </w:r>
-    </w:p>
-    <w:p>
-      <w:r>
-        <w:t xml:space="preserve">Fabric </w:t>
-      </w:r>
-      <w:r>
-        <w:t>Server</w:t>
-      </w:r>
-      <w:r>
-        <w:t xml:space="preserve"> IP address:</w:t>
-      </w:r>
-    </w:p>
-    <w:p/>
-    <w:p>
-      <w:r>
+    <w:p/>
+    <w:p/>
+    <w:p>
+      <w:pPr>
+        <w:rPr>
+          <w:b/>
+          <w:bCs/>
+        </w:rPr>
+      </w:pPr>
+      <w:r>
+        <w:rPr>
+          <w:b/>
+          <w:bCs/>
+        </w:rPr>
+        <w:t>1.1.4</w:t>
+      </w:r>
+    </w:p>
+    <w:p>
+      <w:r>
+        <w:t>Distance Between Sites (in miles or km</w:t>
+      </w:r>
+      <w:r>
+        <w:t>, calculated using Google Maps</w:t>
+      </w:r>
+      <w:r>
+        <w:t>):</w:t>
+      </w:r>
+    </w:p>
+    <w:p/>
+    <w:p/>
+    <w:p/>
+    <w:p/>
+    <w:p/>
+    <w:p/>
+    <w:p/>
+    <w:p>
+      <w:r>
+        <w:br w:type="page"/>
+      </w:r>
+    </w:p>
+    <w:p>
+      <w:r>
+        <w:lastRenderedPageBreak/>
         <w:t>-------------------------------------------------------------------------------------------------------------------------------</w:t>
       </w:r>
     </w:p>
@@ -121,6 +279,21 @@
     </w:p>
     <w:p/>
     <w:p>
+      <w:pPr>
+        <w:rPr>
+          <w:b/>
+          <w:bCs/>
+        </w:rPr>
+      </w:pPr>
+      <w:r>
+        <w:rPr>
+          <w:b/>
+          <w:bCs/>
+        </w:rPr>
+        <w:t>2.2.5</w:t>
+      </w:r>
+    </w:p>
+    <w:p>
       <w:r>
         <w:t>UDP_Echo_Server.py Output:</w:t>
       </w:r>
@@ -132,6 +305,23 @@
       </w:r>
     </w:p>
     <w:p/>
+    <w:p/>
+    <w:p/>
+    <w:p>
+      <w:pPr>
+        <w:rPr>
+          <w:b/>
+          <w:bCs/>
+        </w:rPr>
+      </w:pPr>
+      <w:r>
+        <w:rPr>
+          <w:b/>
+          <w:bCs/>
+        </w:rPr>
+        <w:t>2.2.6</w:t>
+      </w:r>
+    </w:p>
     <w:p>
       <w:r>
         <w:t>TCP_Echo_Server.py Output:</w:t>
@@ -144,8 +334,17 @@
       </w:r>
     </w:p>
     <w:p/>
-    <w:p>
-      <w:r>
+    <w:p/>
+    <w:p/>
+    <w:p/>
+    <w:p>
+      <w:r>
+        <w:br w:type="page"/>
+      </w:r>
+    </w:p>
+    <w:p>
+      <w:r>
+        <w:lastRenderedPageBreak/>
         <w:t>-------------------------------------------------------------------------------------------------------------------------------</w:t>
       </w:r>
     </w:p>
@@ -166,6 +365,21 @@
     </w:p>
     <w:p/>
     <w:p>
+      <w:pPr>
+        <w:rPr>
+          <w:b/>
+          <w:bCs/>
+        </w:rPr>
+      </w:pPr>
+      <w:r>
+        <w:rPr>
+          <w:b/>
+          <w:bCs/>
+        </w:rPr>
+        <w:t>2.3.3</w:t>
+      </w:r>
+    </w:p>
+    <w:p>
       <w:r>
         <w:t>UDP_Ping_Server.py Output:</w:t>
       </w:r>
@@ -176,19 +390,228 @@
         <w:t>UDP_Ping_Client.py Output:</w:t>
       </w:r>
     </w:p>
-    <w:p/>
+    <w:p>
+      <w:pPr>
+        <w:rPr>
+          <w:b/>
+          <w:bCs/>
+        </w:rPr>
+      </w:pPr>
+    </w:p>
+    <w:p>
+      <w:pPr>
+        <w:rPr>
+          <w:b/>
+          <w:bCs/>
+        </w:rPr>
+      </w:pPr>
+    </w:p>
+    <w:p>
+      <w:pPr>
+        <w:rPr>
+          <w:b/>
+          <w:bCs/>
+        </w:rPr>
+      </w:pPr>
+      <w:r>
+        <w:rPr>
+          <w:b/>
+          <w:bCs/>
+        </w:rPr>
+        <w:t>2.3.4</w:t>
+      </w:r>
+    </w:p>
+    <w:p>
+      <w:r>
+        <w:t>UDP_Ping_Server.py Output:</w:t>
+      </w:r>
+    </w:p>
+    <w:p/>
+    <w:p>
+      <w:r>
+        <w:t>UDP_Ping_Client.py Output:</w:t>
+      </w:r>
+    </w:p>
+    <w:p>
+      <w:pPr>
+        <w:rPr>
+          <w:b/>
+          <w:bCs/>
+        </w:rPr>
+      </w:pPr>
+    </w:p>
+    <w:p>
+      <w:pPr>
+        <w:rPr>
+          <w:b/>
+          <w:bCs/>
+        </w:rPr>
+      </w:pPr>
+    </w:p>
+    <w:p/>
+    <w:p>
+      <w:pPr>
+        <w:rPr>
+          <w:b/>
+          <w:bCs/>
+        </w:rPr>
+      </w:pPr>
+      <w:r>
+        <w:rPr>
+          <w:b/>
+          <w:bCs/>
+        </w:rPr>
+        <w:t>2.3.5</w:t>
+      </w:r>
+    </w:p>
     <w:p>
       <w:r>
         <w:t>Expected (calculated) UDP Ping RTT:</w:t>
       </w:r>
     </w:p>
     <w:p/>
+    <w:p/>
+    <w:p/>
+    <w:p>
+      <w:pPr>
+        <w:rPr>
+          <w:b/>
+          <w:bCs/>
+        </w:rPr>
+      </w:pPr>
+      <w:r>
+        <w:rPr>
+          <w:b/>
+          <w:bCs/>
+        </w:rPr>
+        <w:t>2.3.6</w:t>
+      </w:r>
+    </w:p>
+    <w:p>
+      <w:r>
+        <w:t>TCP_Ping_Server.py Output:</w:t>
+      </w:r>
+    </w:p>
+    <w:p/>
+    <w:p>
+      <w:r>
+        <w:t>TCP_Ping_Client.py Output:</w:t>
+      </w:r>
+    </w:p>
+    <w:p/>
+    <w:p/>
+    <w:p/>
+    <w:p>
+      <w:pPr>
+        <w:rPr>
+          <w:b/>
+          <w:bCs/>
+        </w:rPr>
+      </w:pPr>
+      <w:r>
+        <w:rPr>
+          <w:b/>
+          <w:bCs/>
+        </w:rPr>
+        <w:t>2.3.</w:t>
+      </w:r>
+      <w:r>
+        <w:rPr>
+          <w:b/>
+          <w:bCs/>
+        </w:rPr>
+        <w:t>7</w:t>
+      </w:r>
+    </w:p>
     <w:p>
       <w:r>
         <w:t>Briefly comment on any differences between observed and calculated RTT:</w:t>
       </w:r>
     </w:p>
     <w:p/>
+    <w:p/>
+    <w:p/>
+    <w:p/>
+    <w:p/>
+    <w:p>
+      <w:r>
+        <w:br w:type="page"/>
+      </w:r>
+    </w:p>
+    <w:p>
+      <w:r>
+        <w:lastRenderedPageBreak/>
+        <w:t>-------------------------------------------------------------------------------------------------------------------------------</w:t>
+      </w:r>
+    </w:p>
+    <w:p>
+      <w:pPr>
+        <w:rPr>
+          <w:b/>
+          <w:bCs/>
+        </w:rPr>
+      </w:pPr>
+      <w:r>
+        <w:rPr>
+          <w:b/>
+          <w:bCs/>
+        </w:rPr>
+        <w:t>Loss Emulation</w:t>
+      </w:r>
+    </w:p>
+    <w:p/>
+    <w:p>
+      <w:pPr>
+        <w:rPr>
+          <w:b/>
+          <w:bCs/>
+        </w:rPr>
+      </w:pPr>
+      <w:r>
+        <w:rPr>
+          <w:b/>
+          <w:bCs/>
+        </w:rPr>
+        <w:t>2.4.3</w:t>
+      </w:r>
+    </w:p>
+    <w:p>
+      <w:r>
+        <w:t>UDP_Ping_Server.py Output:</w:t>
+      </w:r>
+    </w:p>
+    <w:p/>
+    <w:p>
+      <w:r>
+        <w:t>UDP_Ping_Client.py Output:</w:t>
+      </w:r>
+    </w:p>
+    <w:p/>
+    <w:p/>
+    <w:p/>
+    <w:p>
+      <w:pPr>
+        <w:rPr>
+          <w:b/>
+          <w:bCs/>
+        </w:rPr>
+      </w:pPr>
+    </w:p>
+    <w:p>
+      <w:pPr>
+        <w:rPr>
+          <w:b/>
+          <w:bCs/>
+        </w:rPr>
+      </w:pPr>
+      <w:r>
+        <w:rPr>
+          <w:b/>
+          <w:bCs/>
+        </w:rPr>
+        <w:t>2.4.4</w:t>
+      </w:r>
+    </w:p>
     <w:p>
       <w:r>
         <w:t>TCP_Ping_Server.py Output:</w:t>
@@ -201,52 +624,24 @@
       </w:r>
     </w:p>
     <w:p/>
-    <w:p>
-      <w:r>
-        <w:t>-------------------------------------------------------------------------------------------------------------------------------</w:t>
-      </w:r>
-    </w:p>
-    <w:p>
-      <w:pPr>
-        <w:rPr>
-          <w:b/>
-          <w:bCs/>
-        </w:rPr>
-      </w:pPr>
-      <w:r>
-        <w:rPr>
-          <w:b/>
-          <w:bCs/>
-        </w:rPr>
-        <w:t>Loss Emulation</w:t>
-      </w:r>
-    </w:p>
-    <w:p/>
-    <w:p>
-      <w:r>
-        <w:t>UDP_Ping_Server.py Output:</w:t>
-      </w:r>
-    </w:p>
-    <w:p/>
-    <w:p>
-      <w:r>
-        <w:lastRenderedPageBreak/>
-        <w:t>UDP_Ping_Client.py Output:</w:t>
-      </w:r>
-    </w:p>
-    <w:p/>
-    <w:p>
-      <w:r>
-        <w:t>TCP_Ping_Server.py Output:</w:t>
-      </w:r>
-    </w:p>
-    <w:p/>
-    <w:p>
-      <w:r>
-        <w:t>TCP_Ping_Client.py Output:</w:t>
-      </w:r>
-    </w:p>
-    <w:p/>
+    <w:p/>
+    <w:p/>
+    <w:p/>
+    <w:p>
+      <w:pPr>
+        <w:rPr>
+          <w:b/>
+          <w:bCs/>
+        </w:rPr>
+      </w:pPr>
+      <w:r>
+        <w:rPr>
+          <w:b/>
+          <w:bCs/>
+        </w:rPr>
+        <w:t>2.4.6</w:t>
+      </w:r>
+    </w:p>
     <w:p>
       <w:r>
         <w:t xml:space="preserve">Briefly comment on any differences you see </w:t>
@@ -255,48 +650,20 @@
         <w:t xml:space="preserve">compared with the no-loss case, or </w:t>
       </w:r>
       <w:r>
-        <w:t>between UDP and TCP output:</w:t>
-      </w:r>
-    </w:p>
-    <w:p/>
-    <w:p>
-      <w:r>
-        <w:t>-------------------------------------------------------------------------------------------------------------------------------</w:t>
-      </w:r>
-    </w:p>
-    <w:p>
-      <w:pPr>
-        <w:rPr>
-          <w:b/>
-          <w:bCs/>
-        </w:rPr>
-      </w:pPr>
-      <w:r>
-        <w:rPr>
-          <w:b/>
-          <w:bCs/>
-        </w:rPr>
-        <w:t>Bonus: Persistent Connections</w:t>
-      </w:r>
-    </w:p>
-    <w:p/>
-    <w:p>
-      <w:r>
-        <w:t>TCP_Ping_Server_Persistent.py Output:</w:t>
-      </w:r>
-    </w:p>
-    <w:p/>
-    <w:p>
-      <w:r>
-        <w:t>TCP_Ping_Client_Persistent.py Output:</w:t>
-      </w:r>
-    </w:p>
-    <w:p/>
-    <w:p>
-      <w:r>
-        <w:t>Briefly comment on any differences you see between persistent and non-persistent cases:</w:t>
-      </w:r>
-    </w:p>
+        <w:t>between UDP and TCP output</w:t>
+      </w:r>
+      <w:r>
+        <w:t>:</w:t>
+      </w:r>
+    </w:p>
+    <w:p/>
+    <w:p/>
+    <w:p/>
+    <w:p/>
+    <w:p/>
+    <w:p/>
+    <w:p/>
+    <w:p/>
     <w:p/>
     <w:p/>
     <w:sectPr>
@@ -1027,4 +1394,10 @@
     </a:ext>
   </a:extLst>
 </a:theme>
+</file>
+
+<file path=docMetadata/LabelInfo.xml><?xml version="1.0" encoding="utf-8"?>
+<clbl:labelList xmlns:clbl="http://schemas.microsoft.com/office/2020/mipLabelMetadata">
+  <clbl:label id="{9ef9f489-e0a0-4eeb-87cc-3a526112fd0d}" enabled="0" method="" siteId="{9ef9f489-e0a0-4eeb-87cc-3a526112fd0d}" removed="1"/>
+</clbl:labelList>
 </file>
</xml_diff>